<commit_message>
ajout dans index du tri des logements
</commit_message>
<xml_diff>
--- a/arche_documents/fiche-retour-projet.docx
+++ b/arche_documents/fiche-retour-projet.docx
@@ -841,10 +841,6 @@
         </w:pBdr>
         <w:rPr>
           <w:rFonts w:ascii="Arial" w:hAnsi="Arial"/>
-          <w:b/>
-          <w:bCs/>
-          <w:sz w:val="28"/>
-          <w:szCs w:val="28"/>
         </w:rPr>
       </w:pPr>
       <w:r>
@@ -857,11 +853,365 @@
         </w:rPr>
         <w:t xml:space="preserve"> </w:t>
       </w:r>
+      <w:r>
+        <w:rPr>
+          <w:rFonts w:ascii="Arial" w:hAnsi="Arial"/>
+        </w:rPr>
+        <w:t>Données administratives -&gt;login </w:t>
+      </w:r>
       <w:proofErr w:type="gramStart"/>
       <w:r>
         <w:rPr>
           <w:rFonts w:ascii="Arial" w:hAnsi="Arial"/>
         </w:rPr>
+        <w:t>: ,</w:t>
+      </w:r>
+      <w:proofErr w:type="spellStart"/>
+      <w:r>
+        <w:rPr>
+          <w:rFonts w:ascii="Arial" w:hAnsi="Arial"/>
+        </w:rPr>
+        <w:t>mdp</w:t>
+      </w:r>
+      <w:proofErr w:type="spellEnd"/>
+      <w:proofErr w:type="gramEnd"/>
+      <w:r>
+        <w:rPr>
+          <w:rFonts w:ascii="Arial" w:hAnsi="Arial"/>
+        </w:rPr>
+        <w:t> :</w:t>
+      </w:r>
+    </w:p>
+    <w:p>
+      <w:pPr>
+        <w:pStyle w:val="Corpsdetexte"/>
+        <w:pBdr>
+          <w:top w:val="single" w:sz="2" w:space="1" w:color="000000"/>
+          <w:left w:val="single" w:sz="2" w:space="1" w:color="000000"/>
+          <w:bottom w:val="single" w:sz="2" w:space="1" w:color="000000"/>
+          <w:right w:val="single" w:sz="2" w:space="1" w:color="000000"/>
+        </w:pBdr>
+        <w:rPr>
+          <w:rFonts w:ascii="Arial" w:hAnsi="Arial"/>
+          <w:b/>
+          <w:bCs/>
+          <w:sz w:val="28"/>
+          <w:szCs w:val="28"/>
+        </w:rPr>
+      </w:pPr>
+      <w:r>
+        <w:rPr>
+          <w:rFonts w:ascii="Arial" w:hAnsi="Arial"/>
+        </w:rPr>
+        <w:t>Ou création d’un compte standard</w:t>
+      </w:r>
+      <w:r>
+        <w:rPr>
+          <w:rFonts w:ascii="Arial" w:hAnsi="Arial"/>
+          <w:b/>
+          <w:bCs/>
+          <w:sz w:val="28"/>
+          <w:szCs w:val="28"/>
+        </w:rPr>
+        <w:t xml:space="preserve"> </w:t>
+      </w:r>
+    </w:p>
+    <w:p>
+      <w:pPr>
+        <w:pStyle w:val="Corpsdetexte"/>
+        <w:pBdr>
+          <w:top w:val="single" w:sz="2" w:space="1" w:color="000000"/>
+          <w:left w:val="single" w:sz="2" w:space="1" w:color="000000"/>
+          <w:bottom w:val="single" w:sz="2" w:space="1" w:color="000000"/>
+          <w:right w:val="single" w:sz="2" w:space="1" w:color="000000"/>
+        </w:pBdr>
+        <w:rPr>
+          <w:rFonts w:ascii="Arial" w:hAnsi="Arial"/>
+          <w:b/>
+          <w:bCs/>
+          <w:sz w:val="28"/>
+          <w:szCs w:val="28"/>
+        </w:rPr>
+      </w:pPr>
+      <w:r>
+        <w:rPr>
+          <w:rFonts w:ascii="Arial" w:hAnsi="Arial"/>
+          <w:b/>
+          <w:bCs/>
+          <w:sz w:val="28"/>
+          <w:szCs w:val="28"/>
+        </w:rPr>
+        <w:t xml:space="preserve"> </w:t>
+      </w:r>
+    </w:p>
+    <w:p>
+      <w:pPr>
+        <w:pStyle w:val="Corpsdetexte"/>
+        <w:rPr>
+          <w:rFonts w:ascii="Arial" w:hAnsi="Arial"/>
+          <w:b/>
+          <w:bCs/>
+          <w:sz w:val="28"/>
+          <w:szCs w:val="28"/>
+        </w:rPr>
+      </w:pPr>
+    </w:p>
+    <w:p>
+      <w:pPr>
+        <w:pStyle w:val="Corpsdetexte"/>
+        <w:rPr>
+          <w:rFonts w:ascii="Arial" w:hAnsi="Arial"/>
+          <w:b/>
+          <w:bCs/>
+          <w:sz w:val="28"/>
+          <w:szCs w:val="28"/>
+        </w:rPr>
+      </w:pPr>
+      <w:r>
+        <w:rPr>
+          <w:rFonts w:ascii="Arial" w:hAnsi="Arial"/>
+          <w:b/>
+          <w:bCs/>
+          <w:sz w:val="28"/>
+          <w:szCs w:val="28"/>
+        </w:rPr>
+        <w:t xml:space="preserve">Réalisations : </w:t>
+      </w:r>
+    </w:p>
+    <w:p>
+      <w:pPr>
+        <w:pStyle w:val="Corpsdetexte"/>
+        <w:pBdr>
+          <w:top w:val="single" w:sz="2" w:space="1" w:color="000000"/>
+          <w:left w:val="single" w:sz="2" w:space="1" w:color="000000"/>
+          <w:bottom w:val="single" w:sz="2" w:space="1" w:color="000000"/>
+          <w:right w:val="single" w:sz="2" w:space="1" w:color="000000"/>
+        </w:pBdr>
+        <w:rPr>
+          <w:rFonts w:ascii="Arial" w:hAnsi="Arial"/>
+        </w:rPr>
+      </w:pPr>
+      <w:r>
+        <w:rPr>
+          <w:rFonts w:ascii="Arial" w:hAnsi="Arial"/>
+        </w:rPr>
+        <w:t>Fonctionnalités </w:t>
+      </w:r>
+      <w:r>
+        <w:rPr>
+          <w:rFonts w:ascii="Arial" w:hAnsi="Arial"/>
+        </w:rPr>
+        <w:t>réalisé</w:t>
+      </w:r>
+      <w:r>
+        <w:rPr>
+          <w:rFonts w:ascii="Arial" w:hAnsi="Arial"/>
+        </w:rPr>
+        <w:t>:</w:t>
+      </w:r>
+    </w:p>
+    <w:p>
+      <w:pPr>
+        <w:pStyle w:val="Corpsdetexte"/>
+        <w:pBdr>
+          <w:top w:val="single" w:sz="2" w:space="1" w:color="000000"/>
+          <w:left w:val="single" w:sz="2" w:space="1" w:color="000000"/>
+          <w:bottom w:val="single" w:sz="2" w:space="1" w:color="000000"/>
+          <w:right w:val="single" w:sz="2" w:space="1" w:color="000000"/>
+        </w:pBdr>
+        <w:rPr>
+          <w:rFonts w:ascii="Arial" w:hAnsi="Arial"/>
+        </w:rPr>
+      </w:pPr>
+    </w:p>
+    <w:p>
+      <w:pPr>
+        <w:pStyle w:val="Corpsdetexte"/>
+        <w:pBdr>
+          <w:top w:val="single" w:sz="2" w:space="1" w:color="000000"/>
+          <w:left w:val="single" w:sz="2" w:space="1" w:color="000000"/>
+          <w:bottom w:val="single" w:sz="2" w:space="1" w:color="000000"/>
+          <w:right w:val="single" w:sz="2" w:space="1" w:color="000000"/>
+        </w:pBdr>
+        <w:rPr>
+          <w:rFonts w:ascii="Arial" w:hAnsi="Arial"/>
+        </w:rPr>
+      </w:pPr>
+      <w:r>
+        <w:rPr>
+          <w:rFonts w:ascii="Arial" w:hAnsi="Arial"/>
+        </w:rPr>
+        <w:t>Accès à l’application :</w:t>
+      </w:r>
+    </w:p>
+    <w:p>
+      <w:pPr>
+        <w:pStyle w:val="Corpsdetexte"/>
+        <w:pBdr>
+          <w:top w:val="single" w:sz="2" w:space="1" w:color="000000"/>
+          <w:left w:val="single" w:sz="2" w:space="1" w:color="000000"/>
+          <w:bottom w:val="single" w:sz="2" w:space="1" w:color="000000"/>
+          <w:right w:val="single" w:sz="2" w:space="1" w:color="000000"/>
+        </w:pBdr>
+        <w:rPr>
+          <w:rFonts w:ascii="Arial" w:hAnsi="Arial"/>
+        </w:rPr>
+      </w:pPr>
+      <w:proofErr w:type="gramStart"/>
+      <w:r>
+        <w:rPr>
+          <w:rFonts w:ascii="Arial" w:hAnsi="Arial"/>
+        </w:rPr>
+        <w:t>avec</w:t>
+      </w:r>
+      <w:proofErr w:type="gramEnd"/>
+      <w:r>
+        <w:rPr>
+          <w:rFonts w:ascii="Arial" w:hAnsi="Arial"/>
+        </w:rPr>
+        <w:t xml:space="preserve"> et sans identification implémenté (taches 1,2,2b réalisées)</w:t>
+      </w:r>
+    </w:p>
+    <w:p>
+      <w:pPr>
+        <w:pStyle w:val="Corpsdetexte"/>
+        <w:pBdr>
+          <w:top w:val="single" w:sz="2" w:space="1" w:color="000000"/>
+          <w:left w:val="single" w:sz="2" w:space="1" w:color="000000"/>
+          <w:bottom w:val="single" w:sz="2" w:space="1" w:color="000000"/>
+          <w:right w:val="single" w:sz="2" w:space="1" w:color="000000"/>
+        </w:pBdr>
+        <w:rPr>
+          <w:rFonts w:ascii="Arial" w:hAnsi="Arial"/>
+        </w:rPr>
+      </w:pPr>
+    </w:p>
+    <w:p>
+      <w:pPr>
+        <w:pStyle w:val="Corpsdetexte"/>
+        <w:pBdr>
+          <w:top w:val="single" w:sz="2" w:space="1" w:color="000000"/>
+          <w:left w:val="single" w:sz="2" w:space="1" w:color="000000"/>
+          <w:bottom w:val="single" w:sz="2" w:space="1" w:color="000000"/>
+          <w:right w:val="single" w:sz="2" w:space="1" w:color="000000"/>
+        </w:pBdr>
+        <w:rPr>
+          <w:rFonts w:ascii="Arial" w:hAnsi="Arial"/>
+        </w:rPr>
+      </w:pPr>
+      <w:r>
+        <w:rPr>
+          <w:rFonts w:ascii="Arial" w:hAnsi="Arial"/>
+        </w:rPr>
+        <w:t>Navigation dans l’application :</w:t>
+      </w:r>
+    </w:p>
+    <w:p>
+      <w:pPr>
+        <w:pStyle w:val="Corpsdetexte"/>
+        <w:pBdr>
+          <w:top w:val="single" w:sz="2" w:space="1" w:color="000000"/>
+          <w:left w:val="single" w:sz="2" w:space="1" w:color="000000"/>
+          <w:bottom w:val="single" w:sz="2" w:space="1" w:color="000000"/>
+          <w:right w:val="single" w:sz="2" w:space="1" w:color="000000"/>
+        </w:pBdr>
+        <w:rPr>
+          <w:rFonts w:ascii="Arial" w:hAnsi="Arial"/>
+        </w:rPr>
+      </w:pPr>
+      <w:r>
+        <w:rPr>
+          <w:rFonts w:ascii="Arial" w:hAnsi="Arial"/>
+        </w:rPr>
+        <w:t>Affichage des utilisateurs enregistrés, accès au profil d’un utilisateur. Affichage des logements disponible ainsi que l’accès au détails du logement (taches 3,4,5 et 6)</w:t>
+      </w:r>
+    </w:p>
+    <w:p>
+      <w:pPr>
+        <w:pStyle w:val="Corpsdetexte"/>
+        <w:pBdr>
+          <w:top w:val="single" w:sz="2" w:space="1" w:color="000000"/>
+          <w:left w:val="single" w:sz="2" w:space="1" w:color="000000"/>
+          <w:bottom w:val="single" w:sz="2" w:space="1" w:color="000000"/>
+          <w:right w:val="single" w:sz="2" w:space="1" w:color="000000"/>
+        </w:pBdr>
+        <w:rPr>
+          <w:rFonts w:ascii="Arial" w:hAnsi="Arial"/>
+        </w:rPr>
+      </w:pPr>
+    </w:p>
+    <w:p>
+      <w:pPr>
+        <w:pStyle w:val="Corpsdetexte"/>
+        <w:pBdr>
+          <w:top w:val="single" w:sz="2" w:space="1" w:color="000000"/>
+          <w:left w:val="single" w:sz="2" w:space="1" w:color="000000"/>
+          <w:bottom w:val="single" w:sz="2" w:space="1" w:color="000000"/>
+          <w:right w:val="single" w:sz="2" w:space="1" w:color="000000"/>
+        </w:pBdr>
+        <w:rPr>
+          <w:rFonts w:ascii="Arial" w:hAnsi="Arial"/>
+        </w:rPr>
+      </w:pPr>
+      <w:r>
+        <w:rPr>
+          <w:rFonts w:ascii="Arial" w:hAnsi="Arial"/>
+        </w:rPr>
+        <w:t>Former un groupe pour une colocation :</w:t>
+      </w:r>
+    </w:p>
+    <w:p>
+      <w:pPr>
+        <w:pStyle w:val="Corpsdetexte"/>
+        <w:pBdr>
+          <w:top w:val="single" w:sz="2" w:space="1" w:color="000000"/>
+          <w:left w:val="single" w:sz="2" w:space="1" w:color="000000"/>
+          <w:bottom w:val="single" w:sz="2" w:space="1" w:color="000000"/>
+          <w:right w:val="single" w:sz="2" w:space="1" w:color="000000"/>
+        </w:pBdr>
+        <w:rPr>
+          <w:rFonts w:ascii="Arial" w:hAnsi="Arial"/>
+        </w:rPr>
+      </w:pPr>
+      <w:r>
+        <w:rPr>
+          <w:rFonts w:ascii="Arial" w:hAnsi="Arial"/>
+        </w:rPr>
+        <w:t>Création d’un groupe vide avec l’affichage des détails du groupe. Ajout d’autres utilisateur et d’un logement au groupe. Retirer un membre du groupe et un logement du groupe.</w:t>
+      </w:r>
+    </w:p>
+    <w:p>
+      <w:pPr>
+        <w:pStyle w:val="Corpsdetexte"/>
+        <w:pBdr>
+          <w:top w:val="single" w:sz="2" w:space="1" w:color="000000"/>
+          <w:left w:val="single" w:sz="2" w:space="1" w:color="000000"/>
+          <w:bottom w:val="single" w:sz="2" w:space="1" w:color="000000"/>
+          <w:right w:val="single" w:sz="2" w:space="1" w:color="000000"/>
+        </w:pBdr>
+        <w:rPr>
+          <w:rFonts w:ascii="Arial" w:hAnsi="Arial"/>
+        </w:rPr>
+      </w:pPr>
+    </w:p>
+    <w:p>
+      <w:pPr>
+        <w:pStyle w:val="Corpsdetexte"/>
+        <w:pBdr>
+          <w:top w:val="single" w:sz="2" w:space="1" w:color="000000"/>
+          <w:left w:val="single" w:sz="2" w:space="1" w:color="000000"/>
+          <w:bottom w:val="single" w:sz="2" w:space="1" w:color="000000"/>
+          <w:right w:val="single" w:sz="2" w:space="1" w:color="000000"/>
+        </w:pBdr>
+        <w:rPr>
+          <w:rFonts w:ascii="Arial" w:hAnsi="Arial"/>
+        </w:rPr>
+      </w:pPr>
+      <w:proofErr w:type="gramStart"/>
+      <w:r>
+        <w:rPr>
+          <w:rFonts w:ascii="Arial" w:hAnsi="Arial"/>
+        </w:rPr>
         <w:t>indiquez</w:t>
       </w:r>
       <w:proofErr w:type="gramEnd"/>
@@ -869,276 +1219,44 @@
         <w:rPr>
           <w:rFonts w:ascii="Arial" w:hAnsi="Arial"/>
         </w:rPr>
-        <w:t xml:space="preserve"> toutes les données utiles au test (identifiants, mots de passes, données déjà saisies etc...)</w:t>
-      </w:r>
-    </w:p>
-    <w:p>
-      <w:pPr>
-        <w:pStyle w:val="Corpsdetexte"/>
-        <w:pBdr>
-          <w:top w:val="single" w:sz="2" w:space="1" w:color="000000"/>
-          <w:left w:val="single" w:sz="2" w:space="1" w:color="000000"/>
-          <w:bottom w:val="single" w:sz="2" w:space="1" w:color="000000"/>
-          <w:right w:val="single" w:sz="2" w:space="1" w:color="000000"/>
-        </w:pBdr>
-        <w:rPr>
-          <w:rFonts w:ascii="Arial" w:hAnsi="Arial"/>
-          <w:b/>
-          <w:bCs/>
-          <w:sz w:val="28"/>
-          <w:szCs w:val="28"/>
-        </w:rPr>
-      </w:pPr>
-      <w:r>
-        <w:rPr>
-          <w:rFonts w:ascii="Arial" w:hAnsi="Arial"/>
-          <w:b/>
-          <w:bCs/>
-          <w:sz w:val="28"/>
-          <w:szCs w:val="28"/>
-        </w:rPr>
-        <w:t xml:space="preserve"> </w:t>
-      </w:r>
-    </w:p>
-    <w:p>
-      <w:pPr>
-        <w:pStyle w:val="Corpsdetexte"/>
-        <w:pBdr>
-          <w:top w:val="single" w:sz="2" w:space="1" w:color="000000"/>
-          <w:left w:val="single" w:sz="2" w:space="1" w:color="000000"/>
-          <w:bottom w:val="single" w:sz="2" w:space="1" w:color="000000"/>
-          <w:right w:val="single" w:sz="2" w:space="1" w:color="000000"/>
-        </w:pBdr>
-        <w:rPr>
-          <w:rFonts w:ascii="Arial" w:hAnsi="Arial"/>
-          <w:b/>
-          <w:bCs/>
-          <w:sz w:val="28"/>
-          <w:szCs w:val="28"/>
-        </w:rPr>
-      </w:pPr>
-      <w:r>
-        <w:rPr>
-          <w:rFonts w:ascii="Arial" w:hAnsi="Arial"/>
-          <w:b/>
-          <w:bCs/>
-          <w:sz w:val="28"/>
-          <w:szCs w:val="28"/>
-        </w:rPr>
-        <w:t xml:space="preserve"> </w:t>
-      </w:r>
-    </w:p>
-    <w:p>
-      <w:pPr>
-        <w:pStyle w:val="Corpsdetexte"/>
-        <w:pBdr>
-          <w:top w:val="single" w:sz="2" w:space="1" w:color="000000"/>
-          <w:left w:val="single" w:sz="2" w:space="1" w:color="000000"/>
-          <w:bottom w:val="single" w:sz="2" w:space="1" w:color="000000"/>
-          <w:right w:val="single" w:sz="2" w:space="1" w:color="000000"/>
-        </w:pBdr>
-        <w:rPr>
-          <w:rFonts w:ascii="Arial" w:hAnsi="Arial"/>
-          <w:b/>
-          <w:bCs/>
-          <w:sz w:val="28"/>
-          <w:szCs w:val="28"/>
-        </w:rPr>
-      </w:pPr>
-      <w:r>
-        <w:rPr>
-          <w:rFonts w:ascii="Arial" w:hAnsi="Arial"/>
-          <w:b/>
-          <w:bCs/>
-          <w:sz w:val="28"/>
-          <w:szCs w:val="28"/>
-        </w:rPr>
-        <w:t xml:space="preserve"> </w:t>
-      </w:r>
-    </w:p>
-    <w:p>
-      <w:pPr>
-        <w:pStyle w:val="Corpsdetexte"/>
-        <w:rPr>
-          <w:rFonts w:ascii="Arial" w:hAnsi="Arial"/>
-          <w:b/>
-          <w:bCs/>
-          <w:sz w:val="28"/>
-          <w:szCs w:val="28"/>
-        </w:rPr>
-      </w:pPr>
-    </w:p>
-    <w:p>
-      <w:pPr>
-        <w:pStyle w:val="Corpsdetexte"/>
-        <w:rPr>
-          <w:rFonts w:ascii="Arial" w:hAnsi="Arial"/>
-          <w:b/>
-          <w:bCs/>
-          <w:sz w:val="28"/>
-          <w:szCs w:val="28"/>
-        </w:rPr>
-      </w:pPr>
-      <w:r>
-        <w:rPr>
-          <w:rFonts w:ascii="Arial" w:hAnsi="Arial"/>
-          <w:b/>
-          <w:bCs/>
-          <w:sz w:val="28"/>
-          <w:szCs w:val="28"/>
-        </w:rPr>
-        <w:t xml:space="preserve">Réalisations : </w:t>
-      </w:r>
-    </w:p>
-    <w:p>
-      <w:pPr>
-        <w:pStyle w:val="Corpsdetexte"/>
-        <w:pBdr>
-          <w:top w:val="single" w:sz="2" w:space="1" w:color="000000"/>
-          <w:left w:val="single" w:sz="2" w:space="1" w:color="000000"/>
-          <w:bottom w:val="single" w:sz="2" w:space="1" w:color="000000"/>
-          <w:right w:val="single" w:sz="2" w:space="1" w:color="000000"/>
-        </w:pBdr>
-        <w:rPr>
-          <w:rFonts w:ascii="Arial" w:hAnsi="Arial"/>
-        </w:rPr>
-      </w:pPr>
-      <w:r>
-        <w:rPr>
-          <w:rFonts w:ascii="Arial" w:hAnsi="Arial"/>
-        </w:rPr>
-        <w:t>Fonctionnalités :</w:t>
-      </w:r>
-    </w:p>
-    <w:p>
-      <w:pPr>
-        <w:pStyle w:val="Corpsdetexte"/>
-        <w:pBdr>
-          <w:top w:val="single" w:sz="2" w:space="1" w:color="000000"/>
-          <w:left w:val="single" w:sz="2" w:space="1" w:color="000000"/>
-          <w:bottom w:val="single" w:sz="2" w:space="1" w:color="000000"/>
-          <w:right w:val="single" w:sz="2" w:space="1" w:color="000000"/>
-        </w:pBdr>
-        <w:rPr>
-          <w:rFonts w:ascii="Arial" w:hAnsi="Arial"/>
-        </w:rPr>
-      </w:pPr>
-      <w:r>
-        <w:rPr>
-          <w:rFonts w:ascii="Arial" w:hAnsi="Arial"/>
-        </w:rPr>
-        <w:t>3) faite par Ewan</w:t>
-      </w:r>
-    </w:p>
-    <w:p>
-      <w:pPr>
-        <w:pStyle w:val="Corpsdetexte"/>
-        <w:pBdr>
-          <w:top w:val="single" w:sz="2" w:space="1" w:color="000000"/>
-          <w:left w:val="single" w:sz="2" w:space="1" w:color="000000"/>
-          <w:bottom w:val="single" w:sz="2" w:space="1" w:color="000000"/>
-          <w:right w:val="single" w:sz="2" w:space="1" w:color="000000"/>
-        </w:pBdr>
-        <w:rPr>
-          <w:rFonts w:ascii="Arial" w:hAnsi="Arial"/>
-        </w:rPr>
-      </w:pPr>
-      <w:r>
-        <w:rPr>
-          <w:rFonts w:ascii="Arial" w:hAnsi="Arial"/>
-        </w:rPr>
-        <w:t xml:space="preserve">5) </w:t>
-      </w:r>
-      <w:r>
-        <w:rPr>
-          <w:rFonts w:ascii="Arial" w:hAnsi="Arial"/>
-        </w:rPr>
-        <w:t>faite par Ewan</w:t>
+        <w:t xml:space="preserve"> les fonctionnalités réalisées (à partir de la liste fournie), précisez les </w:t>
+      </w:r>
+      <w:proofErr w:type="spellStart"/>
+      <w:r>
+        <w:rPr>
+          <w:rFonts w:ascii="Arial" w:hAnsi="Arial"/>
+        </w:rPr>
+        <w:t>urls</w:t>
+      </w:r>
+      <w:proofErr w:type="spellEnd"/>
+      <w:r>
+        <w:rPr>
+          <w:rFonts w:ascii="Arial" w:hAnsi="Arial"/>
+        </w:rPr>
+        <w:t xml:space="preserve"> à utiliser pour le test.</w:t>
+      </w:r>
+    </w:p>
+    <w:p>
+      <w:pPr>
+        <w:pStyle w:val="Corpsdetexte"/>
+        <w:pBdr>
+          <w:top w:val="single" w:sz="2" w:space="1" w:color="000000"/>
+          <w:left w:val="single" w:sz="2" w:space="1" w:color="000000"/>
+          <w:bottom w:val="single" w:sz="2" w:space="1" w:color="000000"/>
+          <w:right w:val="single" w:sz="2" w:space="1" w:color="000000"/>
+        </w:pBdr>
+        <w:rPr>
+          <w:rFonts w:ascii="Arial" w:hAnsi="Arial"/>
+        </w:rPr>
+      </w:pPr>
+      <w:r>
+        <w:rPr>
+          <w:rFonts w:ascii="Arial" w:hAnsi="Arial"/>
+        </w:rPr>
+        <w:t>Décrivez les éventuelles fonctionnalités additionnelles.</w:t>
       </w:r>
       <w:bookmarkStart w:id="0" w:name="_GoBack"/>
       <w:bookmarkEnd w:id="0"/>
-    </w:p>
-    <w:p>
-      <w:pPr>
-        <w:pStyle w:val="Corpsdetexte"/>
-        <w:pBdr>
-          <w:top w:val="single" w:sz="2" w:space="1" w:color="000000"/>
-          <w:left w:val="single" w:sz="2" w:space="1" w:color="000000"/>
-          <w:bottom w:val="single" w:sz="2" w:space="1" w:color="000000"/>
-          <w:right w:val="single" w:sz="2" w:space="1" w:color="000000"/>
-        </w:pBdr>
-        <w:rPr>
-          <w:rFonts w:ascii="Arial" w:hAnsi="Arial"/>
-        </w:rPr>
-      </w:pPr>
-    </w:p>
-    <w:p>
-      <w:pPr>
-        <w:pStyle w:val="Corpsdetexte"/>
-        <w:pBdr>
-          <w:top w:val="single" w:sz="2" w:space="1" w:color="000000"/>
-          <w:left w:val="single" w:sz="2" w:space="1" w:color="000000"/>
-          <w:bottom w:val="single" w:sz="2" w:space="1" w:color="000000"/>
-          <w:right w:val="single" w:sz="2" w:space="1" w:color="000000"/>
-        </w:pBdr>
-        <w:rPr>
-          <w:rFonts w:ascii="Arial" w:hAnsi="Arial"/>
-        </w:rPr>
-      </w:pPr>
-      <w:proofErr w:type="gramStart"/>
-      <w:r>
-        <w:rPr>
-          <w:rFonts w:ascii="Arial" w:hAnsi="Arial"/>
-        </w:rPr>
-        <w:t>indiquez</w:t>
-      </w:r>
-      <w:proofErr w:type="gramEnd"/>
-      <w:r>
-        <w:rPr>
-          <w:rFonts w:ascii="Arial" w:hAnsi="Arial"/>
-        </w:rPr>
-        <w:t xml:space="preserve"> les fonctionnalités réalisées (à partir de la liste</w:t>
-      </w:r>
-      <w:r>
-        <w:rPr>
-          <w:rFonts w:ascii="Arial" w:hAnsi="Arial"/>
-        </w:rPr>
-        <w:t xml:space="preserve"> fournie), précisez les </w:t>
-      </w:r>
-      <w:proofErr w:type="spellStart"/>
-      <w:r>
-        <w:rPr>
-          <w:rFonts w:ascii="Arial" w:hAnsi="Arial"/>
-        </w:rPr>
-        <w:t>urls</w:t>
-      </w:r>
-      <w:proofErr w:type="spellEnd"/>
-      <w:r>
-        <w:rPr>
-          <w:rFonts w:ascii="Arial" w:hAnsi="Arial"/>
-        </w:rPr>
-        <w:t xml:space="preserve"> à utiliser pour le test.</w:t>
-      </w:r>
-    </w:p>
-    <w:p>
-      <w:pPr>
-        <w:pStyle w:val="Corpsdetexte"/>
-        <w:pBdr>
-          <w:top w:val="single" w:sz="2" w:space="1" w:color="000000"/>
-          <w:left w:val="single" w:sz="2" w:space="1" w:color="000000"/>
-          <w:bottom w:val="single" w:sz="2" w:space="1" w:color="000000"/>
-          <w:right w:val="single" w:sz="2" w:space="1" w:color="000000"/>
-        </w:pBdr>
-        <w:rPr>
-          <w:rFonts w:ascii="Arial" w:hAnsi="Arial"/>
-        </w:rPr>
-      </w:pPr>
-      <w:r>
-        <w:rPr>
-          <w:rFonts w:ascii="Arial" w:hAnsi="Arial"/>
-        </w:rPr>
-        <w:t>Décrivez les éventuelles fonctionnalités additionnelles.</w:t>
-      </w:r>
     </w:p>
     <w:p>
       <w:pPr>

</xml_diff>

<commit_message>
Ajout du document de rendu
</commit_message>
<xml_diff>
--- a/arche_documents/fiche-retour-projet.docx
+++ b/arche_documents/fiche-retour-projet.docx
@@ -857,14 +857,28 @@
         <w:rPr>
           <w:rFonts w:ascii="Arial" w:hAnsi="Arial"/>
         </w:rPr>
-        <w:t>Données administratives -&gt;login </w:t>
-      </w:r>
-      <w:proofErr w:type="gramStart"/>
-      <w:r>
-        <w:rPr>
-          <w:rFonts w:ascii="Arial" w:hAnsi="Arial"/>
-        </w:rPr>
-        <w:t>: ,</w:t>
+        <w:t xml:space="preserve">Données administratives -&gt;login : </w:t>
+      </w:r>
+      <w:hyperlink r:id="rId5" w:history="1">
+        <w:r>
+          <w:rPr>
+            <w:rStyle w:val="Lienhypertexte"/>
+            <w:rFonts w:ascii="Arial" w:hAnsi="Arial"/>
+          </w:rPr>
+          <w:t>admin@admin.fr</w:t>
+        </w:r>
+      </w:hyperlink>
+      <w:r>
+        <w:rPr>
+          <w:rFonts w:ascii="Arial" w:hAnsi="Arial"/>
+        </w:rPr>
+        <w:t xml:space="preserve"> </w:t>
+      </w:r>
+      <w:r>
+        <w:rPr>
+          <w:rFonts w:ascii="Arial" w:hAnsi="Arial"/>
+        </w:rPr>
+        <w:t>,</w:t>
       </w:r>
       <w:proofErr w:type="spellStart"/>
       <w:r>
@@ -874,47 +888,50 @@
         <w:t>mdp</w:t>
       </w:r>
       <w:proofErr w:type="spellEnd"/>
-      <w:proofErr w:type="gramEnd"/>
       <w:r>
         <w:rPr>
           <w:rFonts w:ascii="Arial" w:hAnsi="Arial"/>
         </w:rPr>
         <w:t> :</w:t>
       </w:r>
-    </w:p>
-    <w:p>
-      <w:pPr>
-        <w:pStyle w:val="Corpsdetexte"/>
-        <w:pBdr>
-          <w:top w:val="single" w:sz="2" w:space="1" w:color="000000"/>
-          <w:left w:val="single" w:sz="2" w:space="1" w:color="000000"/>
-          <w:bottom w:val="single" w:sz="2" w:space="1" w:color="000000"/>
-          <w:right w:val="single" w:sz="2" w:space="1" w:color="000000"/>
-        </w:pBdr>
-        <w:rPr>
-          <w:rFonts w:ascii="Arial" w:hAnsi="Arial"/>
-          <w:b/>
-          <w:bCs/>
-          <w:sz w:val="28"/>
-          <w:szCs w:val="28"/>
-        </w:rPr>
-      </w:pPr>
-      <w:r>
-        <w:rPr>
-          <w:rFonts w:ascii="Arial" w:hAnsi="Arial"/>
-        </w:rPr>
-        <w:t>Ou création d’un compte standard</w:t>
-      </w:r>
-      <w:r>
-        <w:rPr>
-          <w:rFonts w:ascii="Arial" w:hAnsi="Arial"/>
-          <w:b/>
-          <w:bCs/>
-          <w:sz w:val="28"/>
-          <w:szCs w:val="28"/>
-        </w:rPr>
-        <w:t xml:space="preserve"> </w:t>
-      </w:r>
+      <w:r>
+        <w:rPr>
+          <w:rFonts w:ascii="Arial" w:hAnsi="Arial"/>
+        </w:rPr>
+        <w:t xml:space="preserve"> admin</w:t>
+      </w:r>
+    </w:p>
+    <w:p>
+      <w:pPr>
+        <w:pStyle w:val="Corpsdetexte"/>
+        <w:pBdr>
+          <w:top w:val="single" w:sz="2" w:space="1" w:color="000000"/>
+          <w:left w:val="single" w:sz="2" w:space="1" w:color="000000"/>
+          <w:bottom w:val="single" w:sz="2" w:space="1" w:color="000000"/>
+          <w:right w:val="single" w:sz="2" w:space="1" w:color="000000"/>
+        </w:pBdr>
+        <w:rPr>
+          <w:rFonts w:ascii="Arial" w:hAnsi="Arial"/>
+          <w:b/>
+          <w:bCs/>
+          <w:sz w:val="28"/>
+          <w:szCs w:val="28"/>
+        </w:rPr>
+      </w:pPr>
+      <w:r>
+        <w:rPr>
+          <w:rFonts w:ascii="Arial" w:hAnsi="Arial"/>
+        </w:rPr>
+        <w:t>Ou création d’</w:t>
+      </w:r>
+      <w:r>
+        <w:rPr>
+          <w:rFonts w:ascii="Arial" w:hAnsi="Arial"/>
+        </w:rPr>
+        <w:t>un compte standard dans le cas d’un utilisateur lambda</w:t>
+      </w:r>
+      <w:bookmarkStart w:id="0" w:name="_GoBack"/>
+      <w:bookmarkEnd w:id="0"/>
     </w:p>
     <w:p>
       <w:pPr>
@@ -1386,15 +1403,7 @@
         <w:rPr>
           <w:rFonts w:ascii="Arial" w:hAnsi="Arial"/>
         </w:rPr>
-        <w:t>Affichage de la liste des groupes complets. Validation ou refus d’un groupe complet pour une colocation (T</w:t>
-      </w:r>
-      <w:bookmarkStart w:id="0" w:name="_GoBack"/>
-      <w:bookmarkEnd w:id="0"/>
-      <w:r>
-        <w:rPr>
-          <w:rFonts w:ascii="Arial" w:hAnsi="Arial"/>
-        </w:rPr>
-        <w:t xml:space="preserve">aches 18,19) </w:t>
+        <w:t xml:space="preserve">Affichage de la liste des groupes complets. Validation ou refus d’un groupe complet pour une colocation (Taches 18,19) </w:t>
       </w:r>
     </w:p>
     <w:p>
@@ -2165,6 +2174,17 @@
       <w:suppressLineNumbers/>
     </w:pPr>
   </w:style>
+  <w:style w:type="character" w:styleId="Lienhypertexte">
+    <w:name w:val="Hyperlink"/>
+    <w:basedOn w:val="Policepardfaut"/>
+    <w:uiPriority w:val="99"/>
+    <w:unhideWhenUsed/>
+    <w:rsid w:val="009F55C3"/>
+    <w:rPr>
+      <w:color w:val="0563C1" w:themeColor="hyperlink"/>
+      <w:u w:val="single"/>
+    </w:rPr>
+  </w:style>
 </w:styles>
 </file>
 

</xml_diff>